<commit_message>
Add logic for card of question
</commit_message>
<xml_diff>
--- a/Resources/MethodicaForSamostoyatelnayaRabota.docx
+++ b/Resources/MethodicaForSamostoyatelnayaRabota.docx
@@ -763,29 +763,19 @@
     <w:p>
       <w:pPr>
         <w:ind w:right="-7"/>
-        <w:rPr>
-          <w:sz w:val="28"/>
-          <w:lang w:val="en-US"/>
-        </w:rPr>
-      </w:pPr>
-    </w:p>
-    <w:p>
-      <w:pPr>
-        <w:ind w:right="-7"/>
-        <w:rPr>
-          <w:sz w:val="28"/>
-          <w:lang w:val="en-US"/>
-        </w:rPr>
-      </w:pPr>
-    </w:p>
-    <w:p>
-      <w:pPr>
-        <w:ind w:right="-7"/>
-        <w:rPr>
-          <w:sz w:val="28"/>
-          <w:lang w:val="en-US"/>
-        </w:rPr>
-      </w:pPr>
+        <w:jc w:val="center"/>
+        <w:rPr>
+          <w:sz w:val="28"/>
+          <w:lang w:val="en-US"/>
+        </w:rPr>
+      </w:pPr>
+      <w:r>
+        <w:rPr>
+          <w:sz w:val="28"/>
+          <w:lang w:val="en-US"/>
+        </w:rPr>
+        <w:t xml:space="preserve"> </w:t>
+      </w:r>
     </w:p>
     <w:p>
       <w:pPr>
@@ -802,64 +792,41 @@
         <w:ind w:right="-7"/>
         <w:jc w:val="center"/>
         <w:rPr>
-          <w:sz w:val="28"/>
-          <w:lang w:val="en-US"/>
-        </w:rPr>
-      </w:pPr>
-      <w:r>
-        <w:rPr>
-          <w:sz w:val="28"/>
-          <w:lang w:val="en-US"/>
-        </w:rPr>
-        <w:t xml:space="preserve"> </w:t>
-      </w:r>
+          <w:lang w:val="en-US"/>
+        </w:rPr>
+      </w:pPr>
     </w:p>
     <w:p>
       <w:pPr>
         <w:ind w:right="-7"/>
         <w:jc w:val="center"/>
-        <w:rPr>
-          <w:sz w:val="28"/>
-          <w:lang w:val="en-US"/>
-        </w:rPr>
-      </w:pPr>
+      </w:pPr>
+      <w:r>
+        <w:t>Саратов</w:t>
+      </w:r>
+      <w:r>
+        <w:rPr>
+          <w:noProof/>
+        </w:rPr>
+        <w:t xml:space="preserve"> 2017 </w:t>
+      </w:r>
+      <w:r>
+        <w:t xml:space="preserve"> </w:t>
+      </w:r>
+    </w:p>
+    <w:p>
+      <w:pPr>
+        <w:spacing w:after="160" w:line="259" w:lineRule="auto"/>
+      </w:pPr>
+      <w:r>
+        <w:br w:type="page"/>
+      </w:r>
     </w:p>
     <w:p>
       <w:pPr>
         <w:ind w:right="-7"/>
         <w:jc w:val="center"/>
-        <w:rPr>
-          <w:lang w:val="en-US"/>
-        </w:rPr>
-      </w:pPr>
-    </w:p>
-    <w:p>
-      <w:pPr>
-        <w:ind w:right="-7"/>
-        <w:jc w:val="center"/>
-        <w:rPr>
-          <w:lang w:val="en-US"/>
-        </w:rPr>
-      </w:pPr>
-    </w:p>
-    <w:p>
-      <w:pPr>
-        <w:ind w:right="-7"/>
-        <w:jc w:val="center"/>
-      </w:pPr>
-      <w:r>
-        <w:lastRenderedPageBreak/>
-        <w:t>Саратов</w:t>
-      </w:r>
-      <w:r>
-        <w:rPr>
-          <w:noProof/>
-        </w:rPr>
-        <w:t xml:space="preserve"> 2017 </w:t>
-      </w:r>
-      <w:r>
-        <w:t xml:space="preserve"> </w:t>
-      </w:r>
+      </w:pPr>
     </w:p>
     <w:p>
       <w:pPr>
@@ -1200,7 +1167,7 @@
               </wp:anchor>
             </w:drawing>
           </mc:Choice>
-          <mc:Fallback xmlns:w16se="http://schemas.microsoft.com/office/word/2015/wordml/symex" xmlns:w16cid="http://schemas.microsoft.com/office/word/2016/wordml/cid" xmlns:am3d="http://schemas.microsoft.com/office/drawing/2017/model3d" xmlns:aink="http://schemas.microsoft.com/office/drawing/2016/ink" xmlns:cx8="http://schemas.microsoft.com/office/drawing/2016/5/14/chartex" xmlns:cx7="http://schemas.microsoft.com/office/drawing/2016/5/13/chartex" xmlns:cx6="http://schemas.microsoft.com/office/drawing/2016/5/12/chartex" xmlns:cx5="http://schemas.microsoft.com/office/drawing/2016/5/11/chartex" xmlns:cx4="http://schemas.microsoft.com/office/drawing/2016/5/10/chartex" xmlns:cx3="http://schemas.microsoft.com/office/drawing/2016/5/9/chartex" xmlns:cx2="http://schemas.microsoft.com/office/drawing/2015/10/21/chartex" xmlns:cx1="http://schemas.microsoft.com/office/drawing/2015/9/8/chartex" xmlns:cx="http://schemas.microsoft.com/office/drawing/2014/chartex">
+          <mc:Fallback xmlns:cx="http://schemas.microsoft.com/office/drawing/2014/chartex" xmlns:cx1="http://schemas.microsoft.com/office/drawing/2015/9/8/chartex" xmlns:cx2="http://schemas.microsoft.com/office/drawing/2015/10/21/chartex" xmlns:cx3="http://schemas.microsoft.com/office/drawing/2016/5/9/chartex" xmlns:cx4="http://schemas.microsoft.com/office/drawing/2016/5/10/chartex" xmlns:cx5="http://schemas.microsoft.com/office/drawing/2016/5/11/chartex" xmlns:cx6="http://schemas.microsoft.com/office/drawing/2016/5/12/chartex" xmlns:cx7="http://schemas.microsoft.com/office/drawing/2016/5/13/chartex" xmlns:cx8="http://schemas.microsoft.com/office/drawing/2016/5/14/chartex" xmlns:aink="http://schemas.microsoft.com/office/drawing/2016/ink" xmlns:am3d="http://schemas.microsoft.com/office/drawing/2017/model3d" xmlns:w16cid="http://schemas.microsoft.com/office/word/2016/wordml/cid" xmlns:w16se="http://schemas.microsoft.com/office/word/2015/wordml/symex">
             <w:pict>
               <v:shapetype w14:anchorId="1FCC075C" id="_x0000_t202" coordsize="21600,21600" o:spt="202" path="m,l,21600r21600,l21600,xe">
                 <v:stroke joinstyle="miter"/>
@@ -1805,6 +1772,67 @@
       <w:pPr>
         <w:jc w:val="center"/>
         <w:rPr>
+          <w:b/>
+          <w:color w:val="000000"/>
+          <w:sz w:val="28"/>
+          <w:szCs w:val="28"/>
+        </w:rPr>
+      </w:pPr>
+      <w:r>
+        <w:rPr>
+          <w:b/>
+          <w:color w:val="000000"/>
+          <w:sz w:val="28"/>
+          <w:szCs w:val="28"/>
+        </w:rPr>
+        <w:lastRenderedPageBreak/>
+        <w:t>{</w:t>
+      </w:r>
+      <w:proofErr w:type="gramStart"/>
+      <w:r>
+        <w:rPr>
+          <w:b/>
+          <w:color w:val="000000"/>
+          <w:sz w:val="28"/>
+          <w:szCs w:val="28"/>
+          <w:lang w:val="en-US"/>
+        </w:rPr>
+        <w:t>id</w:t>
+      </w:r>
+      <w:r>
+        <w:rPr>
+          <w:b/>
+          <w:color w:val="000000"/>
+          <w:sz w:val="28"/>
+          <w:szCs w:val="28"/>
+        </w:rPr>
+        <w:t>:</w:t>
+      </w:r>
+      <w:r>
+        <w:rPr>
+          <w:b/>
+          <w:color w:val="000000"/>
+          <w:sz w:val="28"/>
+          <w:szCs w:val="28"/>
+          <w:lang w:val="en-US"/>
+        </w:rPr>
+        <w:t>lesson</w:t>
+      </w:r>
+      <w:proofErr w:type="gramEnd"/>
+      <w:r>
+        <w:rPr>
+          <w:b/>
+          <w:color w:val="000000"/>
+          <w:sz w:val="28"/>
+          <w:szCs w:val="28"/>
+        </w:rPr>
+        <w:t>}.</w:t>
+      </w:r>
+    </w:p>
+    <w:p>
+      <w:pPr>
+        <w:jc w:val="center"/>
+        <w:rPr>
           <w:sz w:val="28"/>
           <w:u w:val="single"/>
         </w:rPr>
@@ -1812,59 +1840,77 @@
       <w:r>
         <w:rPr>
           <w:b/>
+          <w:color w:val="000000"/>
+          <w:sz w:val="28"/>
+          <w:szCs w:val="28"/>
+        </w:rPr>
+        <w:t xml:space="preserve">  </w:t>
+      </w:r>
+      <w:r>
+        <w:rPr>
+          <w:b/>
+          <w:i/>
+          <w:color w:val="000000"/>
+          <w:sz w:val="28"/>
+          <w:szCs w:val="28"/>
+        </w:rPr>
+        <w:t>{</w:t>
+      </w:r>
+      <w:proofErr w:type="gramStart"/>
+      <w:r>
+        <w:rPr>
+          <w:b/>
+          <w:i/>
+          <w:color w:val="000000"/>
+          <w:sz w:val="28"/>
+          <w:szCs w:val="28"/>
+          <w:lang w:val="en-US"/>
+        </w:rPr>
+        <w:t>id</w:t>
+      </w:r>
+      <w:r>
+        <w:rPr>
+          <w:b/>
+          <w:i/>
+          <w:color w:val="000000"/>
+          <w:sz w:val="28"/>
+          <w:szCs w:val="28"/>
+        </w:rPr>
+        <w:t>:</w:t>
+      </w:r>
+      <w:proofErr w:type="spellStart"/>
+      <w:r>
+        <w:rPr>
+          <w:b/>
+          <w:i/>
+          <w:color w:val="000000"/>
+          <w:sz w:val="28"/>
+          <w:szCs w:val="28"/>
+          <w:lang w:val="en-US"/>
+        </w:rPr>
+        <w:t>lessonName</w:t>
+      </w:r>
+      <w:proofErr w:type="spellEnd"/>
+      <w:proofErr w:type="gramEnd"/>
+      <w:r>
+        <w:rPr>
+          <w:b/>
+          <w:i/>
+          <w:color w:val="000000"/>
+          <w:sz w:val="28"/>
+          <w:szCs w:val="28"/>
+        </w:rPr>
+        <w:t>}</w:t>
+      </w:r>
+      <w:r>
+        <w:rPr>
           <w:sz w:val="28"/>
           <w:u w:val="single"/>
         </w:rPr>
-        <w:lastRenderedPageBreak/>
-        <w:t>Занятие № 10/6</w:t>
-      </w:r>
-      <w:r>
-        <w:rPr>
-          <w:sz w:val="28"/>
-          <w:u w:val="single"/>
-        </w:rPr>
         <w:t>.</w:t>
       </w:r>
     </w:p>
-    <w:p>
-      <w:pPr>
-        <w:jc w:val="center"/>
-        <w:rPr>
-          <w:i/>
-          <w:sz w:val="28"/>
-          <w:szCs w:val="28"/>
-        </w:rPr>
-      </w:pPr>
-      <w:r>
-        <w:rPr>
-          <w:bCs/>
-          <w:sz w:val="28"/>
-          <w:szCs w:val="28"/>
-        </w:rPr>
-        <w:t>«</w:t>
-      </w:r>
-      <w:r>
-        <w:rPr>
-          <w:b/>
-          <w:i/>
-          <w:sz w:val="28"/>
-          <w:szCs w:val="28"/>
-        </w:rPr>
-        <w:t>Хранение боевой машины 9А35М</w:t>
-      </w:r>
-      <w:r>
-        <w:rPr>
-          <w:sz w:val="28"/>
-          <w:szCs w:val="28"/>
-        </w:rPr>
-        <w:t>».</w:t>
-      </w:r>
-    </w:p>
-    <w:p>
-      <w:pPr>
-        <w:jc w:val="center"/>
-      </w:pPr>
-    </w:p>
+    <w:p/>
     <w:p>
       <w:pPr>
         <w:pStyle w:val="a8"/>
@@ -1922,9 +1968,34 @@
                 <w:color w:val="000000"/>
                 <w:sz w:val="28"/>
                 <w:szCs w:val="28"/>
+              </w:rPr>
+            </w:pPr>
+            <w:r>
+              <w:rPr>
+                <w:color w:val="000000"/>
+                <w:sz w:val="28"/>
+                <w:szCs w:val="28"/>
+              </w:rPr>
+              <w:t>{</w:t>
+            </w:r>
+            <w:proofErr w:type="gramStart"/>
+            <w:r>
+              <w:rPr>
+                <w:color w:val="000000"/>
+                <w:sz w:val="28"/>
+                <w:szCs w:val="28"/>
                 <w:lang w:val="en-US"/>
               </w:rPr>
-            </w:pPr>
+              <w:t>id</w:t>
+            </w:r>
+            <w:r>
+              <w:rPr>
+                <w:color w:val="000000"/>
+                <w:sz w:val="28"/>
+                <w:szCs w:val="28"/>
+              </w:rPr>
+              <w:t>:</w:t>
+            </w:r>
             <w:r>
               <w:rPr>
                 <w:color w:val="000000"/>
@@ -1932,25 +2003,14 @@
                 <w:szCs w:val="28"/>
                 <w:lang w:val="en-US"/>
               </w:rPr>
-              <w:t>{</w:t>
-            </w:r>
-            <w:proofErr w:type="spellStart"/>
-            <w:r>
-              <w:rPr>
-                <w:color w:val="000000"/>
-                <w:sz w:val="28"/>
-                <w:szCs w:val="28"/>
-                <w:lang w:val="en-US"/>
-              </w:rPr>
-              <w:t>id:goal</w:t>
-            </w:r>
-            <w:proofErr w:type="spellEnd"/>
-            <w:r>
-              <w:rPr>
-                <w:color w:val="000000"/>
-                <w:sz w:val="28"/>
-                <w:szCs w:val="28"/>
-                <w:lang w:val="en-US"/>
+              <w:t>goal</w:t>
+            </w:r>
+            <w:proofErr w:type="gramEnd"/>
+            <w:r>
+              <w:rPr>
+                <w:color w:val="000000"/>
+                <w:sz w:val="28"/>
+                <w:szCs w:val="28"/>
               </w:rPr>
               <w:t>}</w:t>
             </w:r>
@@ -2035,21 +2095,22 @@
                 <w:color w:val="000000"/>
                 <w:sz w:val="28"/>
                 <w:szCs w:val="28"/>
+              </w:rPr>
+              <w:t>{</w:t>
+            </w:r>
+            <w:proofErr w:type="spellStart"/>
+            <w:proofErr w:type="gramStart"/>
+            <w:r>
+              <w:rPr>
+                <w:color w:val="000000"/>
+                <w:sz w:val="28"/>
+                <w:szCs w:val="28"/>
                 <w:lang w:val="en-US"/>
               </w:rPr>
-              <w:t>{</w:t>
-            </w:r>
-            <w:proofErr w:type="spellStart"/>
-            <w:r>
-              <w:rPr>
-                <w:color w:val="000000"/>
-                <w:sz w:val="28"/>
-                <w:szCs w:val="28"/>
-                <w:lang w:val="en-US"/>
-              </w:rPr>
               <w:t>id:kind</w:t>
             </w:r>
             <w:proofErr w:type="spellEnd"/>
+            <w:proofErr w:type="gramEnd"/>
             <w:r>
               <w:rPr>
                 <w:color w:val="000000"/>
@@ -2561,9 +2622,9 @@
         <w:tblLook w:val="04A0" w:firstRow="1" w:lastRow="0" w:firstColumn="1" w:lastColumn="0" w:noHBand="0" w:noVBand="1"/>
       </w:tblPr>
       <w:tblGrid>
-        <w:gridCol w:w="1115"/>
-        <w:gridCol w:w="5420"/>
-        <w:gridCol w:w="3331"/>
+        <w:gridCol w:w="1026"/>
+        <w:gridCol w:w="4962"/>
+        <w:gridCol w:w="3878"/>
       </w:tblGrid>
       <w:tr>
         <w:tc>
@@ -2827,7 +2888,7 @@
                 <w:sz w:val="28"/>
                 <w:szCs w:val="28"/>
               </w:rPr>
-              <w:t xml:space="preserve"> мин.</w:t>
+              <w:t>мин.</w:t>
             </w:r>
           </w:p>
         </w:tc>
@@ -2936,10 +2997,26 @@
     </w:p>
     <w:p>
       <w:pPr>
+        <w:spacing w:after="160" w:line="259" w:lineRule="auto"/>
+        <w:rPr>
+          <w:b/>
+          <w:sz w:val="28"/>
+        </w:rPr>
+      </w:pPr>
+      <w:r>
+        <w:rPr>
+          <w:b/>
+          <w:sz w:val="28"/>
+        </w:rPr>
+        <w:br w:type="page"/>
+      </w:r>
+    </w:p>
+    <w:p>
+      <w:pPr>
         <w:jc w:val="center"/>
         <w:rPr>
-          <w:b/>
-          <w:sz w:val="28"/>
+          <w:sz w:val="28"/>
+          <w:szCs w:val="28"/>
         </w:rPr>
       </w:pPr>
     </w:p>
@@ -2951,183 +3028,11 @@
           <w:szCs w:val="28"/>
         </w:rPr>
       </w:pPr>
-    </w:p>
-    <w:p>
-      <w:pPr>
-        <w:jc w:val="center"/>
-        <w:rPr>
-          <w:sz w:val="28"/>
-          <w:szCs w:val="28"/>
-        </w:rPr>
-      </w:pPr>
-    </w:p>
-    <w:p>
-      <w:pPr>
-        <w:jc w:val="center"/>
-        <w:rPr>
-          <w:sz w:val="28"/>
-          <w:szCs w:val="28"/>
-        </w:rPr>
-      </w:pPr>
-    </w:p>
-    <w:p>
-      <w:pPr>
-        <w:jc w:val="center"/>
-        <w:rPr>
-          <w:sz w:val="28"/>
-          <w:szCs w:val="28"/>
-        </w:rPr>
-      </w:pPr>
-    </w:p>
-    <w:p>
-      <w:pPr>
-        <w:jc w:val="center"/>
-        <w:rPr>
-          <w:sz w:val="28"/>
-          <w:szCs w:val="28"/>
-        </w:rPr>
-      </w:pPr>
-    </w:p>
-    <w:p>
-      <w:pPr>
-        <w:jc w:val="center"/>
-        <w:rPr>
-          <w:sz w:val="28"/>
-          <w:szCs w:val="28"/>
-        </w:rPr>
-      </w:pPr>
-    </w:p>
-    <w:p>
-      <w:pPr>
-        <w:jc w:val="center"/>
-        <w:rPr>
-          <w:sz w:val="28"/>
-          <w:szCs w:val="28"/>
-        </w:rPr>
-      </w:pPr>
-    </w:p>
-    <w:p>
-      <w:pPr>
-        <w:jc w:val="center"/>
-        <w:rPr>
-          <w:sz w:val="28"/>
-          <w:szCs w:val="28"/>
-        </w:rPr>
-      </w:pPr>
-    </w:p>
-    <w:p>
-      <w:pPr>
-        <w:jc w:val="center"/>
-        <w:rPr>
-          <w:sz w:val="28"/>
-          <w:szCs w:val="28"/>
-        </w:rPr>
-      </w:pPr>
-    </w:p>
-    <w:p>
-      <w:pPr>
-        <w:jc w:val="center"/>
-        <w:rPr>
-          <w:sz w:val="28"/>
-          <w:szCs w:val="28"/>
-        </w:rPr>
-      </w:pPr>
-    </w:p>
-    <w:p>
-      <w:pPr>
-        <w:jc w:val="center"/>
-        <w:rPr>
-          <w:sz w:val="28"/>
-          <w:szCs w:val="28"/>
-        </w:rPr>
-      </w:pPr>
-    </w:p>
-    <w:p>
-      <w:pPr>
-        <w:jc w:val="center"/>
-        <w:rPr>
-          <w:sz w:val="28"/>
-          <w:szCs w:val="28"/>
-        </w:rPr>
-      </w:pPr>
-    </w:p>
-    <w:p>
-      <w:pPr>
-        <w:jc w:val="center"/>
-        <w:rPr>
-          <w:sz w:val="28"/>
-          <w:szCs w:val="28"/>
-        </w:rPr>
-      </w:pPr>
-    </w:p>
-    <w:p>
-      <w:pPr>
-        <w:jc w:val="center"/>
-        <w:rPr>
-          <w:sz w:val="28"/>
-          <w:szCs w:val="28"/>
-        </w:rPr>
-      </w:pPr>
-    </w:p>
-    <w:p>
-      <w:pPr>
-        <w:jc w:val="center"/>
-        <w:rPr>
-          <w:sz w:val="28"/>
-          <w:szCs w:val="28"/>
-        </w:rPr>
-      </w:pPr>
-    </w:p>
-    <w:p>
-      <w:pPr>
-        <w:jc w:val="center"/>
-        <w:rPr>
-          <w:sz w:val="28"/>
-          <w:szCs w:val="28"/>
-        </w:rPr>
-      </w:pPr>
-    </w:p>
-    <w:p>
-      <w:pPr>
-        <w:jc w:val="center"/>
-        <w:rPr>
-          <w:sz w:val="28"/>
-          <w:szCs w:val="28"/>
-        </w:rPr>
-      </w:pPr>
-    </w:p>
-    <w:p>
-      <w:pPr>
-        <w:jc w:val="center"/>
-        <w:rPr>
-          <w:sz w:val="28"/>
-          <w:szCs w:val="28"/>
-        </w:rPr>
-      </w:pPr>
-    </w:p>
-    <w:p>
-      <w:pPr>
-        <w:jc w:val="center"/>
-        <w:rPr>
-          <w:sz w:val="28"/>
-          <w:szCs w:val="28"/>
-        </w:rPr>
-      </w:pPr>
-    </w:p>
-    <w:p>
-      <w:pPr>
-        <w:jc w:val="center"/>
-        <w:rPr>
-          <w:sz w:val="28"/>
-          <w:szCs w:val="28"/>
-        </w:rPr>
-      </w:pPr>
-      <w:r>
-        <w:rPr>
-          <w:sz w:val="28"/>
-          <w:szCs w:val="28"/>
-        </w:rPr>
-        <w:lastRenderedPageBreak/>
+      <w:r>
+        <w:rPr>
+          <w:sz w:val="28"/>
+          <w:szCs w:val="28"/>
+        </w:rPr>
         <w:t>ОРГАНИЗАЦИОННО-МЕТОДИЧЕСКИЕ УКАЗАНИЯ ПО</w:t>
       </w:r>
     </w:p>
@@ -3380,7 +3285,6 @@
         <w:t>}</w:t>
       </w:r>
     </w:p>
-    <w:p/>
     <w:p/>
     <w:p>
       <w:pPr>
@@ -4078,8 +3982,6 @@
           <w:szCs w:val="28"/>
         </w:rPr>
       </w:pPr>
-      <w:bookmarkStart w:id="0" w:name="_GoBack"/>
-      <w:bookmarkEnd w:id="0"/>
     </w:p>
     <w:p>
       <w:pPr>
@@ -4300,6 +4202,7 @@
           <w:i/>
           <w:iCs/>
           <w:sz w:val="28"/>
+          <w:lang w:val="en-US"/>
         </w:rPr>
       </w:pPr>
       <w:r>
@@ -4337,7 +4240,6 @@
         </w:rPr>
         <w:t xml:space="preserve">         </w:t>
       </w:r>
-      <w:proofErr w:type="spellStart"/>
       <w:r>
         <w:rPr>
           <w:b/>
@@ -4346,23 +4248,420 @@
           <w:iCs/>
           <w:sz w:val="28"/>
         </w:rPr>
-        <w:t>В.Тяпкин</w:t>
+        <w:t>В</w:t>
+      </w:r>
+      <w:r>
+        <w:rPr>
+          <w:b/>
+          <w:bCs/>
+          <w:i/>
+          <w:iCs/>
+          <w:sz w:val="28"/>
+          <w:lang w:val="en-US"/>
+        </w:rPr>
+        <w:t>.</w:t>
+      </w:r>
+      <w:r>
+        <w:rPr>
+          <w:b/>
+          <w:bCs/>
+          <w:i/>
+          <w:iCs/>
+          <w:sz w:val="28"/>
+        </w:rPr>
+        <w:t>Тяпкин</w:t>
+      </w:r>
+    </w:p>
+    <w:p>
+      <w:pPr>
+        <w:keepNext/>
+        <w:spacing w:before="240" w:after="60"/>
+        <w:outlineLvl w:val="3"/>
+        <w:rPr>
+          <w:b/>
+          <w:bCs/>
+          <w:sz w:val="28"/>
+          <w:szCs w:val="28"/>
+          <w:lang w:val="en-US"/>
+        </w:rPr>
+      </w:pPr>
+      <w:r>
+        <w:rPr>
+          <w:i/>
+          <w:sz w:val="28"/>
+          <w:lang w:val="en-US"/>
+        </w:rPr>
+        <w:br w:type="page"/>
+      </w:r>
+      <w:r>
+        <w:rPr>
+          <w:b/>
+          <w:bCs/>
+          <w:sz w:val="28"/>
+          <w:szCs w:val="28"/>
+          <w:lang w:val="en-US"/>
+        </w:rPr>
+        <w:lastRenderedPageBreak/>
+        <w:t>{</w:t>
+      </w:r>
+      <w:proofErr w:type="spellStart"/>
+      <w:proofErr w:type="gramStart"/>
+      <w:r>
+        <w:rPr>
+          <w:b/>
+          <w:bCs/>
+          <w:sz w:val="28"/>
+          <w:szCs w:val="28"/>
+          <w:lang w:val="en-US"/>
+        </w:rPr>
+        <w:t>id</w:t>
+      </w:r>
+      <w:r>
+        <w:rPr>
+          <w:b/>
+          <w:bCs/>
+          <w:sz w:val="28"/>
+          <w:szCs w:val="28"/>
+          <w:lang w:val="en-US"/>
+        </w:rPr>
+        <w:t>:</w:t>
+      </w:r>
+      <w:proofErr w:type="gramEnd"/>
+      <w:r>
+        <w:rPr>
+          <w:b/>
+          <w:bCs/>
+          <w:sz w:val="28"/>
+          <w:szCs w:val="28"/>
+          <w:lang w:val="en-US"/>
+        </w:rPr>
+        <w:t>adjunct</w:t>
       </w:r>
       <w:proofErr w:type="spellEnd"/>
-    </w:p>
-    <w:p>
-      <w:pPr>
-        <w:ind w:left="5580"/>
-        <w:jc w:val="center"/>
-      </w:pPr>
-      <w:r>
-        <w:rPr>
-          <w:b/>
-        </w:rPr>
-        <w:t xml:space="preserve"> </w:t>
-      </w:r>
-    </w:p>
-    <w:p/>
+      <w:r>
+        <w:rPr>
+          <w:b/>
+          <w:bCs/>
+          <w:sz w:val="28"/>
+          <w:szCs w:val="28"/>
+          <w:lang w:val="en-US"/>
+        </w:rPr>
+        <w:t>}</w:t>
+      </w:r>
+    </w:p>
+    <w:p>
+      <w:pPr>
+        <w:keepNext/>
+        <w:spacing w:before="240" w:after="60"/>
+        <w:outlineLvl w:val="3"/>
+        <w:rPr>
+          <w:bCs/>
+          <w:sz w:val="28"/>
+          <w:szCs w:val="28"/>
+          <w:lang w:val="en-US"/>
+        </w:rPr>
+      </w:pPr>
+    </w:p>
+    <w:p>
+      <w:pPr>
+        <w:keepNext/>
+        <w:spacing w:before="240" w:after="60"/>
+        <w:outlineLvl w:val="3"/>
+        <w:rPr>
+          <w:rFonts w:eastAsiaTheme="minorHAnsi"/>
+          <w:color w:val="000000" w:themeColor="text1"/>
+          <w:sz w:val="28"/>
+          <w:szCs w:val="28"/>
+          <w:lang w:val="en-US" w:eastAsia="en-US"/>
+        </w:rPr>
+      </w:pPr>
+      <w:r>
+        <w:rPr>
+          <w:rFonts w:eastAsiaTheme="minorHAnsi"/>
+          <w:color w:val="000000" w:themeColor="text1"/>
+          <w:sz w:val="28"/>
+          <w:szCs w:val="28"/>
+          <w:lang w:val="en-US" w:eastAsia="en-US"/>
+        </w:rPr>
+        <w:t>{</w:t>
+      </w:r>
+      <w:proofErr w:type="spellStart"/>
+      <w:proofErr w:type="gramStart"/>
+      <w:r>
+        <w:rPr>
+          <w:rFonts w:eastAsiaTheme="minorHAnsi"/>
+          <w:color w:val="000000" w:themeColor="text1"/>
+          <w:sz w:val="28"/>
+          <w:szCs w:val="28"/>
+          <w:lang w:val="en-US" w:eastAsia="en-US"/>
+        </w:rPr>
+        <w:t>id:</w:t>
+      </w:r>
+      <w:proofErr w:type="gramEnd"/>
+      <w:r>
+        <w:rPr>
+          <w:rFonts w:eastAsiaTheme="minorHAnsi"/>
+          <w:color w:val="000000" w:themeColor="text1"/>
+          <w:sz w:val="28"/>
+          <w:szCs w:val="28"/>
+          <w:lang w:val="en-US" w:eastAsia="en-US"/>
+        </w:rPr>
+        <w:t>cardOfTask</w:t>
+      </w:r>
+      <w:proofErr w:type="spellEnd"/>
+      <w:r>
+        <w:rPr>
+          <w:rFonts w:eastAsiaTheme="minorHAnsi"/>
+          <w:color w:val="000000" w:themeColor="text1"/>
+          <w:sz w:val="28"/>
+          <w:szCs w:val="28"/>
+          <w:lang w:val="en-US" w:eastAsia="en-US"/>
+        </w:rPr>
+        <w:t>}</w:t>
+      </w:r>
+    </w:p>
+    <w:p>
+      <w:pPr>
+        <w:keepNext/>
+        <w:spacing w:before="240" w:after="60"/>
+        <w:outlineLvl w:val="3"/>
+        <w:rPr>
+          <w:color w:val="000000" w:themeColor="text1"/>
+          <w:sz w:val="28"/>
+          <w:szCs w:val="28"/>
+          <w:lang w:val="en-US"/>
+        </w:rPr>
+      </w:pPr>
+      <w:bookmarkStart w:id="0" w:name="_GoBack"/>
+      <w:bookmarkEnd w:id="0"/>
+    </w:p>
+    <w:p>
+      <w:pPr>
+        <w:spacing w:after="160" w:line="259" w:lineRule="auto"/>
+        <w:rPr>
+          <w:sz w:val="28"/>
+          <w:lang w:val="en-US"/>
+        </w:rPr>
+      </w:pPr>
+      <w:r>
+        <w:rPr>
+          <w:sz w:val="28"/>
+          <w:lang w:val="en-US"/>
+        </w:rPr>
+        <w:t>{</w:t>
+      </w:r>
+      <w:proofErr w:type="gramStart"/>
+      <w:r>
+        <w:rPr>
+          <w:sz w:val="28"/>
+          <w:lang w:val="en-US"/>
+        </w:rPr>
+        <w:t>id:</w:t>
+      </w:r>
+      <w:proofErr w:type="gramEnd"/>
+      <w:r>
+        <w:rPr>
+          <w:sz w:val="28"/>
+          <w:lang w:val="en-US"/>
+        </w:rPr>
+        <w:t>file1}</w:t>
+      </w:r>
+    </w:p>
+    <w:p>
+      <w:pPr>
+        <w:spacing w:after="160" w:line="259" w:lineRule="auto"/>
+        <w:rPr>
+          <w:sz w:val="28"/>
+          <w:lang w:val="en-US"/>
+        </w:rPr>
+      </w:pPr>
+      <w:r>
+        <w:rPr>
+          <w:sz w:val="28"/>
+          <w:lang w:val="en-US"/>
+        </w:rPr>
+        <w:t>{</w:t>
+      </w:r>
+      <w:proofErr w:type="gramStart"/>
+      <w:r>
+        <w:rPr>
+          <w:sz w:val="28"/>
+          <w:lang w:val="en-US"/>
+        </w:rPr>
+        <w:t>id:</w:t>
+      </w:r>
+      <w:proofErr w:type="gramEnd"/>
+      <w:r>
+        <w:rPr>
+          <w:sz w:val="28"/>
+          <w:lang w:val="en-US"/>
+        </w:rPr>
+        <w:t>file2</w:t>
+      </w:r>
+      <w:r>
+        <w:rPr>
+          <w:sz w:val="28"/>
+          <w:lang w:val="en-US"/>
+        </w:rPr>
+        <w:t>}</w:t>
+      </w:r>
+    </w:p>
+    <w:p>
+      <w:pPr>
+        <w:spacing w:after="160" w:line="259" w:lineRule="auto"/>
+        <w:rPr>
+          <w:sz w:val="28"/>
+          <w:lang w:val="en-US"/>
+        </w:rPr>
+      </w:pPr>
+      <w:r>
+        <w:rPr>
+          <w:sz w:val="28"/>
+          <w:lang w:val="en-US"/>
+        </w:rPr>
+        <w:t>{</w:t>
+      </w:r>
+      <w:proofErr w:type="gramStart"/>
+      <w:r>
+        <w:rPr>
+          <w:sz w:val="28"/>
+          <w:lang w:val="en-US"/>
+        </w:rPr>
+        <w:t>id:</w:t>
+      </w:r>
+      <w:proofErr w:type="gramEnd"/>
+      <w:r>
+        <w:rPr>
+          <w:sz w:val="28"/>
+          <w:lang w:val="en-US"/>
+        </w:rPr>
+        <w:t>file3</w:t>
+      </w:r>
+      <w:r>
+        <w:rPr>
+          <w:sz w:val="28"/>
+          <w:lang w:val="en-US"/>
+        </w:rPr>
+        <w:t>}</w:t>
+      </w:r>
+    </w:p>
+    <w:p>
+      <w:pPr>
+        <w:spacing w:after="160" w:line="259" w:lineRule="auto"/>
+        <w:rPr>
+          <w:sz w:val="28"/>
+          <w:lang w:val="en-US"/>
+        </w:rPr>
+      </w:pPr>
+      <w:r>
+        <w:rPr>
+          <w:sz w:val="28"/>
+          <w:lang w:val="en-US"/>
+        </w:rPr>
+        <w:t>{</w:t>
+      </w:r>
+      <w:proofErr w:type="gramStart"/>
+      <w:r>
+        <w:rPr>
+          <w:sz w:val="28"/>
+          <w:lang w:val="en-US"/>
+        </w:rPr>
+        <w:t>id:</w:t>
+      </w:r>
+      <w:proofErr w:type="gramEnd"/>
+      <w:r>
+        <w:rPr>
+          <w:sz w:val="28"/>
+          <w:lang w:val="en-US"/>
+        </w:rPr>
+        <w:t>file4</w:t>
+      </w:r>
+      <w:r>
+        <w:rPr>
+          <w:sz w:val="28"/>
+          <w:lang w:val="en-US"/>
+        </w:rPr>
+        <w:t>}</w:t>
+      </w:r>
+    </w:p>
+    <w:p>
+      <w:pPr>
+        <w:spacing w:after="160" w:line="259" w:lineRule="auto"/>
+        <w:rPr>
+          <w:sz w:val="28"/>
+          <w:lang w:val="en-US"/>
+        </w:rPr>
+      </w:pPr>
+      <w:r>
+        <w:rPr>
+          <w:sz w:val="28"/>
+          <w:lang w:val="en-US"/>
+        </w:rPr>
+        <w:t>{</w:t>
+      </w:r>
+      <w:proofErr w:type="gramStart"/>
+      <w:r>
+        <w:rPr>
+          <w:sz w:val="28"/>
+          <w:lang w:val="en-US"/>
+        </w:rPr>
+        <w:t>id:</w:t>
+      </w:r>
+      <w:proofErr w:type="gramEnd"/>
+      <w:r>
+        <w:rPr>
+          <w:sz w:val="28"/>
+          <w:lang w:val="en-US"/>
+        </w:rPr>
+        <w:t>file5</w:t>
+      </w:r>
+      <w:r>
+        <w:rPr>
+          <w:sz w:val="28"/>
+          <w:lang w:val="en-US"/>
+        </w:rPr>
+        <w:t>}</w:t>
+      </w:r>
+    </w:p>
+    <w:p>
+      <w:pPr>
+        <w:spacing w:after="160" w:line="259" w:lineRule="auto"/>
+        <w:rPr>
+          <w:sz w:val="28"/>
+          <w:lang w:val="en-US"/>
+        </w:rPr>
+      </w:pPr>
+      <w:r>
+        <w:rPr>
+          <w:sz w:val="28"/>
+          <w:lang w:val="en-US"/>
+        </w:rPr>
+        <w:t>{</w:t>
+      </w:r>
+      <w:proofErr w:type="gramStart"/>
+      <w:r>
+        <w:rPr>
+          <w:sz w:val="28"/>
+          <w:lang w:val="en-US"/>
+        </w:rPr>
+        <w:t>id:</w:t>
+      </w:r>
+      <w:proofErr w:type="gramEnd"/>
+      <w:r>
+        <w:rPr>
+          <w:sz w:val="28"/>
+          <w:lang w:val="en-US"/>
+        </w:rPr>
+        <w:t>file6</w:t>
+      </w:r>
+      <w:r>
+        <w:rPr>
+          <w:sz w:val="28"/>
+          <w:lang w:val="en-US"/>
+        </w:rPr>
+        <w:t>}</w:t>
+      </w:r>
+    </w:p>
     <w:sectPr>
       <w:pgSz w:w="11906" w:h="16838"/>
       <w:pgMar w:top="1134" w:right="850" w:bottom="1134" w:left="1701" w:header="708" w:footer="708" w:gutter="0"/>

</xml_diff>